<commit_message>
Added file with tags
</commit_message>
<xml_diff>
--- a/Useful files/Все темы.docx
+++ b/Useful files/Все темы.docx
@@ -1,6 +1,6 @@
 
 <file path=word/document.xml><?xml version="1.0" encoding="utf-8"?>
-<w:document xmlns:wpc="http://schemas.microsoft.com/office/word/2010/wordprocessingCanvas" xmlns:cx="http://schemas.microsoft.com/office/drawing/2014/chartex" xmlns:cx1="http://schemas.microsoft.com/office/drawing/2015/9/8/chartex" xmlns:cx2="http://schemas.microsoft.com/office/drawing/2015/10/21/chartex" xmlns:cx3="http://schemas.microsoft.com/office/drawing/2016/5/9/chartex" xmlns:cx4="http://schemas.microsoft.com/office/drawing/2016/5/10/chartex" xmlns:cx5="http://schemas.microsoft.com/office/drawing/2016/5/11/chartex" xmlns:cx6="http://schemas.microsoft.com/office/drawing/2016/5/12/chartex" xmlns:cx7="http://schemas.microsoft.com/office/drawing/2016/5/13/chartex" xmlns:cx8="http://schemas.microsoft.com/office/drawing/2016/5/14/chartex" xmlns:mc="http://schemas.openxmlformats.org/markup-compatibility/2006" xmlns:aink="http://schemas.microsoft.com/office/drawing/2016/ink" xmlns:am3d="http://schemas.microsoft.com/office/drawing/2017/model3d" xmlns:o="urn:schemas-microsoft-com:office:office" xmlns:r="http://schemas.openxmlformats.org/officeDocument/2006/relationships" xmlns:m="http://schemas.openxmlformats.org/officeDocument/2006/math" xmlns:v="urn:schemas-microsoft-com:vml" xmlns:wp14="http://schemas.microsoft.com/office/word/2010/wordprocessingDrawing" xmlns:wp="http://schemas.openxmlformats.org/drawingml/2006/wordprocessingDrawing" xmlns:w10="urn:schemas-microsoft-com:office:word" xmlns:w="http://schemas.openxmlformats.org/wordprocessingml/2006/main" xmlns:w14="http://schemas.microsoft.com/office/word/2010/wordml" xmlns:w15="http://schemas.microsoft.com/office/word/2012/wordml" xmlns:w16cex="http://schemas.microsoft.com/office/word/2018/wordml/cex" xmlns:w16cid="http://schemas.microsoft.com/office/word/2016/wordml/cid" xmlns:w16="http://schemas.microsoft.com/office/word/2018/wordml" xmlns:w16se="http://schemas.microsoft.com/office/word/2015/wordml/symex" xmlns:wpg="http://schemas.microsoft.com/office/word/2010/wordprocessingGroup" xmlns:wpi="http://schemas.microsoft.com/office/word/2010/wordprocessingInk" xmlns:wne="http://schemas.microsoft.com/office/word/2006/wordml" xmlns:wps="http://schemas.microsoft.com/office/word/2010/wordprocessingShape" mc:Ignorable="w14 w15 w16se w16cid w16 w16cex wp14">
+<w:document xmlns:wpc="http://schemas.microsoft.com/office/word/2010/wordprocessingCanvas" xmlns:cx="http://schemas.microsoft.com/office/drawing/2014/chartex" xmlns:cx1="http://schemas.microsoft.com/office/drawing/2015/9/8/chartex" xmlns:cx2="http://schemas.microsoft.com/office/drawing/2015/10/21/chartex" xmlns:cx3="http://schemas.microsoft.com/office/drawing/2016/5/9/chartex" xmlns:cx4="http://schemas.microsoft.com/office/drawing/2016/5/10/chartex" xmlns:cx5="http://schemas.microsoft.com/office/drawing/2016/5/11/chartex" xmlns:cx6="http://schemas.microsoft.com/office/drawing/2016/5/12/chartex" xmlns:cx7="http://schemas.microsoft.com/office/drawing/2016/5/13/chartex" xmlns:cx8="http://schemas.microsoft.com/office/drawing/2016/5/14/chartex" xmlns:mc="http://schemas.openxmlformats.org/markup-compatibility/2006" xmlns:aink="http://schemas.microsoft.com/office/drawing/2016/ink" xmlns:am3d="http://schemas.microsoft.com/office/drawing/2017/model3d" xmlns:o="urn:schemas-microsoft-com:office:office" xmlns:r="http://schemas.openxmlformats.org/officeDocument/2006/relationships" xmlns:m="http://schemas.openxmlformats.org/officeDocument/2006/math" xmlns:v="urn:schemas-microsoft-com:vml" xmlns:wp14="http://schemas.microsoft.com/office/word/2010/wordprocessingDrawing" xmlns:wp="http://schemas.openxmlformats.org/drawingml/2006/wordprocessingDrawing" xmlns:w10="urn:schemas-microsoft-com:office:word" xmlns:w="http://schemas.openxmlformats.org/wordprocessingml/2006/main" xmlns:w14="http://schemas.microsoft.com/office/word/2010/wordml" xmlns:w15="http://schemas.microsoft.com/office/word/2012/wordml" xmlns:w16cex="http://schemas.microsoft.com/office/word/2018/wordml/cex" xmlns:w16cid="http://schemas.microsoft.com/office/word/2016/wordml/cid" xmlns:w16="http://schemas.microsoft.com/office/word/2018/wordml" xmlns:w16sdtdh="http://schemas.microsoft.com/office/word/2020/wordml/sdtdatahash" xmlns:w16se="http://schemas.microsoft.com/office/word/2015/wordml/symex" xmlns:wpg="http://schemas.microsoft.com/office/word/2010/wordprocessingGroup" xmlns:wpi="http://schemas.microsoft.com/office/word/2010/wordprocessingInk" xmlns:wne="http://schemas.microsoft.com/office/word/2006/wordml" xmlns:wps="http://schemas.microsoft.com/office/word/2010/wordprocessingShape" mc:Ignorable="w14 w15 w16se w16cid w16 w16cex w16sdtdh wp14">
   <w:body>
     <w:p>
       <w:pPr>
@@ -30,8 +30,16 @@
           <w:ilvl w:val="0"/>
           <w:numId w:val="1"/>
         </w:numPr>
-      </w:pPr>
-      <w:r>
+        <w:rPr>
+          <w:b/>
+          <w:bCs/>
+        </w:rPr>
+      </w:pPr>
+      <w:r>
+        <w:rPr>
+          <w:b/>
+          <w:bCs/>
+        </w:rPr>
         <w:t>Типы данных</w:t>
       </w:r>
     </w:p>
@@ -42,8 +50,16 @@
           <w:ilvl w:val="0"/>
           <w:numId w:val="1"/>
         </w:numPr>
-      </w:pPr>
-      <w:r>
+        <w:rPr>
+          <w:b/>
+          <w:bCs/>
+        </w:rPr>
+      </w:pPr>
+      <w:r>
+        <w:rPr>
+          <w:b/>
+          <w:bCs/>
+        </w:rPr>
         <w:t xml:space="preserve">Простые операторы </w:t>
       </w:r>
     </w:p>
@@ -54,8 +70,16 @@
           <w:ilvl w:val="0"/>
           <w:numId w:val="1"/>
         </w:numPr>
-      </w:pPr>
-      <w:r>
+        <w:rPr>
+          <w:b/>
+          <w:bCs/>
+        </w:rPr>
+      </w:pPr>
+      <w:r>
+        <w:rPr>
+          <w:b/>
+          <w:bCs/>
+        </w:rPr>
         <w:t>Условные операторы</w:t>
       </w:r>
     </w:p>
@@ -66,8 +90,16 @@
           <w:ilvl w:val="0"/>
           <w:numId w:val="1"/>
         </w:numPr>
-      </w:pPr>
-      <w:r>
+        <w:rPr>
+          <w:b/>
+          <w:bCs/>
+        </w:rPr>
+      </w:pPr>
+      <w:r>
+        <w:rPr>
+          <w:b/>
+          <w:bCs/>
+        </w:rPr>
         <w:t>Циклы</w:t>
       </w:r>
     </w:p>
@@ -78,8 +110,16 @@
           <w:ilvl w:val="0"/>
           <w:numId w:val="1"/>
         </w:numPr>
-      </w:pPr>
-      <w:r>
+        <w:rPr>
+          <w:b/>
+          <w:bCs/>
+        </w:rPr>
+      </w:pPr>
+      <w:r>
+        <w:rPr>
+          <w:b/>
+          <w:bCs/>
+        </w:rPr>
         <w:t>Массивы</w:t>
       </w:r>
     </w:p>
@@ -90,8 +130,16 @@
           <w:ilvl w:val="0"/>
           <w:numId w:val="1"/>
         </w:numPr>
-      </w:pPr>
-      <w:r>
+        <w:rPr>
+          <w:b/>
+          <w:bCs/>
+        </w:rPr>
+      </w:pPr>
+      <w:r>
+        <w:rPr>
+          <w:b/>
+          <w:bCs/>
+        </w:rPr>
         <w:t>Генерация значений</w:t>
       </w:r>
     </w:p>
@@ -102,8 +150,16 @@
           <w:ilvl w:val="0"/>
           <w:numId w:val="1"/>
         </w:numPr>
-      </w:pPr>
-      <w:r>
+        <w:rPr>
+          <w:b/>
+          <w:bCs/>
+        </w:rPr>
+      </w:pPr>
+      <w:r>
+        <w:rPr>
+          <w:b/>
+          <w:bCs/>
+        </w:rPr>
         <w:t xml:space="preserve">Указатели </w:t>
       </w:r>
     </w:p>
@@ -114,8 +170,16 @@
           <w:ilvl w:val="0"/>
           <w:numId w:val="1"/>
         </w:numPr>
-      </w:pPr>
-      <w:r>
+        <w:rPr>
+          <w:b/>
+          <w:bCs/>
+        </w:rPr>
+      </w:pPr>
+      <w:r>
+        <w:rPr>
+          <w:b/>
+          <w:bCs/>
+        </w:rPr>
         <w:t>Функции</w:t>
       </w:r>
     </w:p>
@@ -126,8 +190,16 @@
           <w:ilvl w:val="0"/>
           <w:numId w:val="1"/>
         </w:numPr>
-      </w:pPr>
-      <w:r>
+        <w:rPr>
+          <w:b/>
+          <w:bCs/>
+        </w:rPr>
+      </w:pPr>
+      <w:r>
+        <w:rPr>
+          <w:b/>
+          <w:bCs/>
+        </w:rPr>
         <w:t>Строки</w:t>
       </w:r>
     </w:p>
@@ -138,8 +210,16 @@
           <w:ilvl w:val="0"/>
           <w:numId w:val="1"/>
         </w:numPr>
-      </w:pPr>
-      <w:r>
+        <w:rPr>
+          <w:b/>
+          <w:bCs/>
+        </w:rPr>
+      </w:pPr>
+      <w:r>
+        <w:rPr>
+          <w:b/>
+          <w:bCs/>
+        </w:rPr>
         <w:t>Структуры</w:t>
       </w:r>
     </w:p>
@@ -150,8 +230,16 @@
           <w:ilvl w:val="0"/>
           <w:numId w:val="1"/>
         </w:numPr>
-      </w:pPr>
-      <w:r>
+        <w:rPr>
+          <w:b/>
+          <w:bCs/>
+        </w:rPr>
+      </w:pPr>
+      <w:r>
+        <w:rPr>
+          <w:b/>
+          <w:bCs/>
+        </w:rPr>
         <w:t>Работа с файлами</w:t>
       </w:r>
     </w:p>
@@ -184,8 +272,16 @@
           <w:ilvl w:val="0"/>
           <w:numId w:val="2"/>
         </w:numPr>
-      </w:pPr>
-      <w:r>
+        <w:rPr>
+          <w:b/>
+          <w:bCs/>
+        </w:rPr>
+      </w:pPr>
+      <w:r>
+        <w:rPr>
+          <w:b/>
+          <w:bCs/>
+        </w:rPr>
         <w:t>Классы</w:t>
       </w:r>
     </w:p>
@@ -196,8 +292,16 @@
           <w:ilvl w:val="0"/>
           <w:numId w:val="2"/>
         </w:numPr>
-      </w:pPr>
-      <w:r>
+        <w:rPr>
+          <w:b/>
+          <w:bCs/>
+        </w:rPr>
+      </w:pPr>
+      <w:r>
+        <w:rPr>
+          <w:b/>
+          <w:bCs/>
+        </w:rPr>
         <w:t>Наследование</w:t>
       </w:r>
     </w:p>
@@ -220,8 +324,16 @@
           <w:ilvl w:val="0"/>
           <w:numId w:val="2"/>
         </w:numPr>
-      </w:pPr>
-      <w:r>
+        <w:rPr>
+          <w:b/>
+          <w:bCs/>
+        </w:rPr>
+      </w:pPr>
+      <w:r>
+        <w:rPr>
+          <w:b/>
+          <w:bCs/>
+        </w:rPr>
         <w:t>Полиморфизм</w:t>
       </w:r>
     </w:p>
@@ -256,8 +368,16 @@
           <w:ilvl w:val="0"/>
           <w:numId w:val="2"/>
         </w:numPr>
-      </w:pPr>
-      <w:r>
+        <w:rPr>
+          <w:b/>
+          <w:bCs/>
+        </w:rPr>
+      </w:pPr>
+      <w:r>
+        <w:rPr>
+          <w:b/>
+          <w:bCs/>
+        </w:rPr>
         <w:t>Функции-друзья</w:t>
       </w:r>
     </w:p>
@@ -280,8 +400,16 @@
           <w:ilvl w:val="0"/>
           <w:numId w:val="2"/>
         </w:numPr>
-      </w:pPr>
-      <w:r>
+        <w:rPr>
+          <w:b/>
+          <w:bCs/>
+        </w:rPr>
+      </w:pPr>
+      <w:r>
+        <w:rPr>
+          <w:b/>
+          <w:bCs/>
+        </w:rPr>
         <w:t>Исключения</w:t>
       </w:r>
     </w:p>
@@ -304,8 +432,16 @@
           <w:ilvl w:val="0"/>
           <w:numId w:val="2"/>
         </w:numPr>
-      </w:pPr>
-      <w:r>
+        <w:rPr>
+          <w:b/>
+          <w:bCs/>
+        </w:rPr>
+      </w:pPr>
+      <w:r>
+        <w:rPr>
+          <w:b/>
+          <w:bCs/>
+        </w:rPr>
         <w:t>Шаблонные функции</w:t>
       </w:r>
     </w:p>
@@ -316,8 +452,16 @@
           <w:ilvl w:val="0"/>
           <w:numId w:val="2"/>
         </w:numPr>
-      </w:pPr>
-      <w:r>
+        <w:rPr>
+          <w:b/>
+          <w:bCs/>
+        </w:rPr>
+      </w:pPr>
+      <w:r>
+        <w:rPr>
+          <w:b/>
+          <w:bCs/>
+        </w:rPr>
         <w:t>Итераторы</w:t>
       </w:r>
     </w:p>
@@ -354,8 +498,16 @@
           <w:ilvl w:val="0"/>
           <w:numId w:val="3"/>
         </w:numPr>
-      </w:pPr>
-      <w:r>
+        <w:rPr>
+          <w:b/>
+          <w:bCs/>
+        </w:rPr>
+      </w:pPr>
+      <w:r>
+        <w:rPr>
+          <w:b/>
+          <w:bCs/>
+        </w:rPr>
         <w:t>Строки</w:t>
       </w:r>
     </w:p>
@@ -366,8 +518,16 @@
           <w:ilvl w:val="0"/>
           <w:numId w:val="3"/>
         </w:numPr>
-      </w:pPr>
-      <w:r>
+        <w:rPr>
+          <w:b/>
+          <w:bCs/>
+        </w:rPr>
+      </w:pPr>
+      <w:r>
+        <w:rPr>
+          <w:b/>
+          <w:bCs/>
+        </w:rPr>
         <w:t>Массив</w:t>
       </w:r>
     </w:p>
@@ -378,8 +538,16 @@
           <w:ilvl w:val="0"/>
           <w:numId w:val="3"/>
         </w:numPr>
-      </w:pPr>
-      <w:r>
+        <w:rPr>
+          <w:b/>
+          <w:bCs/>
+        </w:rPr>
+      </w:pPr>
+      <w:r>
+        <w:rPr>
+          <w:b/>
+          <w:bCs/>
+        </w:rPr>
         <w:t>Вектор</w:t>
       </w:r>
     </w:p>
@@ -390,8 +558,16 @@
           <w:ilvl w:val="0"/>
           <w:numId w:val="3"/>
         </w:numPr>
-      </w:pPr>
-      <w:r>
+        <w:rPr>
+          <w:b/>
+          <w:bCs/>
+        </w:rPr>
+      </w:pPr>
+      <w:r>
+        <w:rPr>
+          <w:b/>
+          <w:bCs/>
+        </w:rPr>
         <w:t>Список</w:t>
       </w:r>
     </w:p>
@@ -402,8 +578,16 @@
           <w:ilvl w:val="0"/>
           <w:numId w:val="3"/>
         </w:numPr>
-      </w:pPr>
-      <w:r>
+        <w:rPr>
+          <w:b/>
+          <w:bCs/>
+        </w:rPr>
+      </w:pPr>
+      <w:r>
+        <w:rPr>
+          <w:b/>
+          <w:bCs/>
+        </w:rPr>
         <w:t>Двусвязный список</w:t>
       </w:r>
     </w:p>
@@ -414,8 +598,16 @@
           <w:ilvl w:val="0"/>
           <w:numId w:val="3"/>
         </w:numPr>
-      </w:pPr>
-      <w:r>
+        <w:rPr>
+          <w:b/>
+          <w:bCs/>
+        </w:rPr>
+      </w:pPr>
+      <w:r>
+        <w:rPr>
+          <w:b/>
+          <w:bCs/>
+        </w:rPr>
         <w:t>Стек</w:t>
       </w:r>
     </w:p>
@@ -426,8 +618,16 @@
           <w:ilvl w:val="0"/>
           <w:numId w:val="3"/>
         </w:numPr>
-      </w:pPr>
-      <w:r>
+        <w:rPr>
+          <w:b/>
+          <w:bCs/>
+        </w:rPr>
+      </w:pPr>
+      <w:r>
+        <w:rPr>
+          <w:b/>
+          <w:bCs/>
+        </w:rPr>
         <w:t>Очередь</w:t>
       </w:r>
     </w:p>
@@ -438,8 +638,16 @@
           <w:ilvl w:val="0"/>
           <w:numId w:val="3"/>
         </w:numPr>
-      </w:pPr>
-      <w:r>
+        <w:rPr>
+          <w:b/>
+          <w:bCs/>
+        </w:rPr>
+      </w:pPr>
+      <w:r>
+        <w:rPr>
+          <w:b/>
+          <w:bCs/>
+        </w:rPr>
         <w:t>Дек</w:t>
       </w:r>
     </w:p>
@@ -450,8 +658,16 @@
           <w:ilvl w:val="0"/>
           <w:numId w:val="3"/>
         </w:numPr>
-      </w:pPr>
-      <w:r>
+        <w:rPr>
+          <w:b/>
+          <w:bCs/>
+        </w:rPr>
+      </w:pPr>
+      <w:r>
+        <w:rPr>
+          <w:b/>
+          <w:bCs/>
+        </w:rPr>
         <w:t>Бинарное дерево поиска</w:t>
       </w:r>
     </w:p>
@@ -462,8 +678,16 @@
           <w:ilvl w:val="0"/>
           <w:numId w:val="3"/>
         </w:numPr>
-      </w:pPr>
-      <w:r>
+        <w:rPr>
+          <w:b/>
+          <w:bCs/>
+        </w:rPr>
+      </w:pPr>
+      <w:r>
+        <w:rPr>
+          <w:b/>
+          <w:bCs/>
+        </w:rPr>
         <w:t>Красно-черное дерево</w:t>
       </w:r>
     </w:p>
@@ -474,12 +698,40 @@
           <w:ilvl w:val="0"/>
           <w:numId w:val="3"/>
         </w:numPr>
-      </w:pPr>
-      <w:r>
+        <w:rPr>
+          <w:b/>
+          <w:bCs/>
+        </w:rPr>
+      </w:pPr>
+      <w:r>
+        <w:rPr>
+          <w:b/>
+          <w:bCs/>
+        </w:rPr>
         <w:t>Словарь, множество</w:t>
       </w:r>
     </w:p>
     <w:p>
+      <w:pPr>
+        <w:pStyle w:val="a3"/>
+        <w:numPr>
+          <w:ilvl w:val="0"/>
+          <w:numId w:val="3"/>
+        </w:numPr>
+        <w:rPr>
+          <w:b/>
+          <w:bCs/>
+        </w:rPr>
+      </w:pPr>
+      <w:r>
+        <w:rPr>
+          <w:b/>
+          <w:bCs/>
+        </w:rPr>
+        <w:t>Сортировки</w:t>
+      </w:r>
+    </w:p>
+    <w:p>
       <w:r>
         <w:t xml:space="preserve">Темы 3-ого семестра (С++) </w:t>
       </w:r>
@@ -514,12 +766,22 @@
           <w:ilvl w:val="0"/>
           <w:numId w:val="4"/>
         </w:numPr>
-      </w:pPr>
-      <w:r>
+        <w:rPr>
+          <w:b/>
+          <w:bCs/>
+        </w:rPr>
+      </w:pPr>
+      <w:r>
+        <w:rPr>
+          <w:b/>
+          <w:bCs/>
+        </w:rPr>
         <w:t xml:space="preserve">Библиотека </w:t>
       </w:r>
       <w:r>
         <w:rPr>
+          <w:b/>
+          <w:bCs/>
           <w:lang w:val="en-US"/>
         </w:rPr>
         <w:t>STL</w:t>
@@ -532,8 +794,16 @@
           <w:ilvl w:val="0"/>
           <w:numId w:val="4"/>
         </w:numPr>
-      </w:pPr>
-      <w:r>
+        <w:rPr>
+          <w:b/>
+          <w:bCs/>
+        </w:rPr>
+      </w:pPr>
+      <w:r>
+        <w:rPr>
+          <w:b/>
+          <w:bCs/>
+        </w:rPr>
         <w:t>Хеш-функции</w:t>
       </w:r>
     </w:p>
@@ -544,8 +814,17 @@
           <w:ilvl w:val="0"/>
           <w:numId w:val="4"/>
         </w:numPr>
-      </w:pPr>
-      <w:r>
+        <w:rPr>
+          <w:b/>
+          <w:bCs/>
+        </w:rPr>
+      </w:pPr>
+      <w:r>
+        <w:rPr>
+          <w:b/>
+          <w:bCs/>
+        </w:rPr>
+        <w:lastRenderedPageBreak/>
         <w:t>Очередь с приоритетом</w:t>
       </w:r>
     </w:p>
@@ -556,18 +835,25 @@
           <w:ilvl w:val="0"/>
           <w:numId w:val="4"/>
         </w:numPr>
+        <w:rPr>
+          <w:b/>
+          <w:bCs/>
+        </w:rPr>
       </w:pPr>
       <w:proofErr w:type="spellStart"/>
       <w:r>
         <w:rPr>
+          <w:b/>
+          <w:bCs/>
           <w:lang w:val="en-US"/>
         </w:rPr>
-        <w:lastRenderedPageBreak/>
         <w:t>Ini</w:t>
       </w:r>
       <w:proofErr w:type="spellEnd"/>
       <w:r>
         <w:rPr>
+          <w:b/>
+          <w:bCs/>
           <w:lang w:val="en-US"/>
         </w:rPr>
         <w:t>-file</w:t>
@@ -580,8 +866,16 @@
           <w:ilvl w:val="0"/>
           <w:numId w:val="4"/>
         </w:numPr>
-      </w:pPr>
-      <w:r>
+        <w:rPr>
+          <w:b/>
+          <w:bCs/>
+        </w:rPr>
+      </w:pPr>
+      <w:r>
+        <w:rPr>
+          <w:b/>
+          <w:bCs/>
+        </w:rPr>
         <w:t>Анаграммы</w:t>
       </w:r>
     </w:p>
@@ -597,7 +891,7 @@
 </file>
 
 <file path=word/numbering.xml><?xml version="1.0" encoding="utf-8"?>
-<w:numbering xmlns:wpc="http://schemas.microsoft.com/office/word/2010/wordprocessingCanvas" xmlns:cx="http://schemas.microsoft.com/office/drawing/2014/chartex" xmlns:cx1="http://schemas.microsoft.com/office/drawing/2015/9/8/chartex" xmlns:cx2="http://schemas.microsoft.com/office/drawing/2015/10/21/chartex" xmlns:cx3="http://schemas.microsoft.com/office/drawing/2016/5/9/chartex" xmlns:cx4="http://schemas.microsoft.com/office/drawing/2016/5/10/chartex" xmlns:cx5="http://schemas.microsoft.com/office/drawing/2016/5/11/chartex" xmlns:cx6="http://schemas.microsoft.com/office/drawing/2016/5/12/chartex" xmlns:cx7="http://schemas.microsoft.com/office/drawing/2016/5/13/chartex" xmlns:cx8="http://schemas.microsoft.com/office/drawing/2016/5/14/chartex" xmlns:mc="http://schemas.openxmlformats.org/markup-compatibility/2006" xmlns:aink="http://schemas.microsoft.com/office/drawing/2016/ink" xmlns:am3d="http://schemas.microsoft.com/office/drawing/2017/model3d" xmlns:o="urn:schemas-microsoft-com:office:office" xmlns:r="http://schemas.openxmlformats.org/officeDocument/2006/relationships" xmlns:m="http://schemas.openxmlformats.org/officeDocument/2006/math" xmlns:v="urn:schemas-microsoft-com:vml" xmlns:wp14="http://schemas.microsoft.com/office/word/2010/wordprocessingDrawing" xmlns:wp="http://schemas.openxmlformats.org/drawingml/2006/wordprocessingDrawing" xmlns:w10="urn:schemas-microsoft-com:office:word" xmlns:w="http://schemas.openxmlformats.org/wordprocessingml/2006/main" xmlns:w14="http://schemas.microsoft.com/office/word/2010/wordml" xmlns:w15="http://schemas.microsoft.com/office/word/2012/wordml" xmlns:w16cex="http://schemas.microsoft.com/office/word/2018/wordml/cex" xmlns:w16cid="http://schemas.microsoft.com/office/word/2016/wordml/cid" xmlns:w16="http://schemas.microsoft.com/office/word/2018/wordml" xmlns:w16se="http://schemas.microsoft.com/office/word/2015/wordml/symex" xmlns:wpg="http://schemas.microsoft.com/office/word/2010/wordprocessingGroup" xmlns:wpi="http://schemas.microsoft.com/office/word/2010/wordprocessingInk" xmlns:wne="http://schemas.microsoft.com/office/word/2006/wordml" xmlns:wps="http://schemas.microsoft.com/office/word/2010/wordprocessingShape" mc:Ignorable="w14 w15 w16se w16cid w16 w16cex wp14">
+<w:numbering xmlns:wpc="http://schemas.microsoft.com/office/word/2010/wordprocessingCanvas" xmlns:cx="http://schemas.microsoft.com/office/drawing/2014/chartex" xmlns:cx1="http://schemas.microsoft.com/office/drawing/2015/9/8/chartex" xmlns:cx2="http://schemas.microsoft.com/office/drawing/2015/10/21/chartex" xmlns:cx3="http://schemas.microsoft.com/office/drawing/2016/5/9/chartex" xmlns:cx4="http://schemas.microsoft.com/office/drawing/2016/5/10/chartex" xmlns:cx5="http://schemas.microsoft.com/office/drawing/2016/5/11/chartex" xmlns:cx6="http://schemas.microsoft.com/office/drawing/2016/5/12/chartex" xmlns:cx7="http://schemas.microsoft.com/office/drawing/2016/5/13/chartex" xmlns:cx8="http://schemas.microsoft.com/office/drawing/2016/5/14/chartex" xmlns:mc="http://schemas.openxmlformats.org/markup-compatibility/2006" xmlns:aink="http://schemas.microsoft.com/office/drawing/2016/ink" xmlns:am3d="http://schemas.microsoft.com/office/drawing/2017/model3d" xmlns:o="urn:schemas-microsoft-com:office:office" xmlns:r="http://schemas.openxmlformats.org/officeDocument/2006/relationships" xmlns:m="http://schemas.openxmlformats.org/officeDocument/2006/math" xmlns:v="urn:schemas-microsoft-com:vml" xmlns:wp14="http://schemas.microsoft.com/office/word/2010/wordprocessingDrawing" xmlns:wp="http://schemas.openxmlformats.org/drawingml/2006/wordprocessingDrawing" xmlns:w10="urn:schemas-microsoft-com:office:word" xmlns:w="http://schemas.openxmlformats.org/wordprocessingml/2006/main" xmlns:w14="http://schemas.microsoft.com/office/word/2010/wordml" xmlns:w15="http://schemas.microsoft.com/office/word/2012/wordml" xmlns:w16cex="http://schemas.microsoft.com/office/word/2018/wordml/cex" xmlns:w16cid="http://schemas.microsoft.com/office/word/2016/wordml/cid" xmlns:w16="http://schemas.microsoft.com/office/word/2018/wordml" xmlns:w16sdtdh="http://schemas.microsoft.com/office/word/2020/wordml/sdtdatahash" xmlns:w16se="http://schemas.microsoft.com/office/word/2015/wordml/symex" xmlns:wpg="http://schemas.microsoft.com/office/word/2010/wordprocessingGroup" xmlns:wpi="http://schemas.microsoft.com/office/word/2010/wordprocessingInk" xmlns:wne="http://schemas.microsoft.com/office/word/2006/wordml" xmlns:wps="http://schemas.microsoft.com/office/word/2010/wordprocessingShape" mc:Ignorable="w14 w15 w16se w16cid w16 w16cex w16sdtdh wp14">
   <w:abstractNum w:abstractNumId="0" w15:restartNumberingAfterBreak="0">
     <w:nsid w:val="031D0F8E"/>
     <w:multiLevelType w:val="hybridMultilevel"/>
@@ -1062,7 +1356,7 @@
 </file>
 
 <file path=word/styles.xml><?xml version="1.0" encoding="utf-8"?>
-<w:styles xmlns:mc="http://schemas.openxmlformats.org/markup-compatibility/2006" xmlns:r="http://schemas.openxmlformats.org/officeDocument/2006/relationships" xmlns:w="http://schemas.openxmlformats.org/wordprocessingml/2006/main" xmlns:w14="http://schemas.microsoft.com/office/word/2010/wordml" xmlns:w15="http://schemas.microsoft.com/office/word/2012/wordml" xmlns:w16cex="http://schemas.microsoft.com/office/word/2018/wordml/cex" xmlns:w16cid="http://schemas.microsoft.com/office/word/2016/wordml/cid" xmlns:w16="http://schemas.microsoft.com/office/word/2018/wordml" xmlns:w16se="http://schemas.microsoft.com/office/word/2015/wordml/symex" mc:Ignorable="w14 w15 w16se w16cid w16 w16cex">
+<w:styles xmlns:mc="http://schemas.openxmlformats.org/markup-compatibility/2006" xmlns:r="http://schemas.openxmlformats.org/officeDocument/2006/relationships" xmlns:w="http://schemas.openxmlformats.org/wordprocessingml/2006/main" xmlns:w14="http://schemas.microsoft.com/office/word/2010/wordml" xmlns:w15="http://schemas.microsoft.com/office/word/2012/wordml" xmlns:w16cex="http://schemas.microsoft.com/office/word/2018/wordml/cex" xmlns:w16cid="http://schemas.microsoft.com/office/word/2016/wordml/cid" xmlns:w16="http://schemas.microsoft.com/office/word/2018/wordml" xmlns:w16sdtdh="http://schemas.microsoft.com/office/word/2020/wordml/sdtdatahash" xmlns:w16se="http://schemas.microsoft.com/office/word/2015/wordml/symex" mc:Ignorable="w14 w15 w16se w16cid w16 w16cex w16sdtdh">
   <w:docDefaults>
     <w:rPrDefault>
       <w:rPr>

</xml_diff>